<commit_message>
calculations in L in model only, pixels handled in view
</commit_message>
<xml_diff>
--- a/Description of physics loop.docx
+++ b/Description of physics loop.docx
@@ -26,31 +26,72 @@
     </w:p>
     <w:p>
       <w:r>
-        <w:t xml:space="preserve">The ball movement simulated by updating the ball coordinates at each constant interval </w:t>
-      </w:r>
-      <w:r>
-        <w:t xml:space="preserve">(that was selected as 20 times per second) and redrawing the board to </w:t>
-      </w:r>
-      <w:r>
-        <w:t>reflect</w:t>
-      </w:r>
-      <w:r>
-        <w:t xml:space="preserve"> the ball’s position</w:t>
-      </w:r>
-      <w:r>
-        <w:t>.</w:t>
+        <w:t xml:space="preserve">The movement of the ball on the plane is driven by the timer. The motion is simulated </w:t>
+      </w:r>
+    </w:p>
+    <w:p>
+      <w:r>
+        <w:t>by updating the ball’s</w:t>
+      </w:r>
+      <w:r>
+        <w:t xml:space="preserve"> coordinates at </w:t>
+      </w:r>
+      <w:r>
+        <w:t>a timer</w:t>
       </w:r>
       <w:r>
         <w:t xml:space="preserve"> </w:t>
       </w:r>
       <w:r>
+        <w:t xml:space="preserve">rate </w:t>
+      </w:r>
+      <w:r>
+        <w:t xml:space="preserve">that is </w:t>
+      </w:r>
+      <w:r>
+        <w:t xml:space="preserve">referred to as </w:t>
+      </w:r>
+      <w:r>
+        <w:rPr>
+          <w:i/>
+        </w:rPr>
+        <w:t>tick time</w:t>
+      </w:r>
+      <w:r>
+        <w:t xml:space="preserve"> </w:t>
+      </w:r>
+      <w:r>
+        <w:t>with consequent</w:t>
+      </w:r>
+      <w:r>
+        <w:t xml:space="preserve"> redrawing </w:t>
+      </w:r>
+      <w:r>
+        <w:t xml:space="preserve">of </w:t>
+      </w:r>
+      <w:r>
+        <w:t xml:space="preserve">the board to reflect the change in ball’s position. </w:t>
+      </w:r>
+      <w:r>
+        <w:t xml:space="preserve">The tick time rate is chosen to be 20 times per second </w:t>
+      </w:r>
+      <w:r>
+        <w:t>or</w:t>
+      </w:r>
+      <w:r>
+        <w:t xml:space="preserve"> 50 milliseconds. </w:t>
+      </w:r>
+    </w:p>
+    <w:p/>
+    <w:p>
+      <w:r>
         <w:t xml:space="preserve">At each </w:t>
       </w:r>
       <w:r>
         <w:rPr>
           <w:i/>
         </w:rPr>
-        <w:t>tick interval</w:t>
+        <w:t>tick</w:t>
       </w:r>
       <w:r>
         <w:t xml:space="preserve">, the </w:t>
@@ -80,7 +121,19 @@
         </w:numPr>
       </w:pPr>
       <w:r>
-        <w:t>collision resolution/unhindered motion;</w:t>
+        <w:t>updates in ball’s position</w:t>
+      </w:r>
+      <w:r>
+        <w:t xml:space="preserve"> (</w:t>
+      </w:r>
+      <w:r>
+        <w:t>collision resolution/unhindered motion</w:t>
+      </w:r>
+      <w:r>
+        <w:t>)</w:t>
+      </w:r>
+      <w:r>
+        <w:t>;</w:t>
       </w:r>
     </w:p>
     <w:p>
@@ -130,42 +183,346 @@
       <w:r>
         <w:t>repainting</w:t>
       </w:r>
+      <w:r>
+        <w:t>;</w:t>
+      </w:r>
+    </w:p>
+    <w:p/>
+    <w:p>
+      <w:r>
+        <w:t>First, t</w:t>
+      </w:r>
+      <w:r>
+        <w:t>he</w:t>
+      </w:r>
+      <w:r>
+        <w:t xml:space="preserve"> change in ball’s position depends on the </w:t>
+      </w:r>
+      <w:r>
+        <w:t>its</w:t>
+      </w:r>
+      <w:r>
+        <w:t xml:space="preserve"> velocity</w:t>
+      </w:r>
+      <w:r>
+        <w:t xml:space="preserve"> </w:t>
+      </w:r>
+      <w:r>
+        <w:t xml:space="preserve">vector </w:t>
+      </w:r>
+      <w:r>
+        <w:t>(its direction and speed)</w:t>
+      </w:r>
+      <w:r>
+        <w:t xml:space="preserve">. The velocity is affected by the forces that act upon the ball as well as </w:t>
+      </w:r>
+      <w:r>
+        <w:rPr>
+          <w:i/>
+        </w:rPr>
+        <w:t xml:space="preserve">reflection coefficients </w:t>
+      </w:r>
+      <w:r>
+        <w:t>of surfaces it collides with. Second, it is affected by</w:t>
+      </w:r>
+      <w:r>
+        <w:t xml:space="preserve"> proximity to an obstacle with which the ball is about to collide.</w:t>
+      </w:r>
+      <w:r>
+        <w:t xml:space="preserve"> </w:t>
+      </w:r>
+      <w:r>
+        <w:t>Such</w:t>
+      </w:r>
+      <w:r>
+        <w:t xml:space="preserve"> proximity is represented </w:t>
+      </w:r>
+      <w:r>
+        <w:t>as a time interval rather than distance, and it is referred to</w:t>
+      </w:r>
+      <w:r>
+        <w:t xml:space="preserve"> as </w:t>
+      </w:r>
+      <w:r>
+        <w:rPr>
+          <w:i/>
+        </w:rPr>
+        <w:t>move time</w:t>
+      </w:r>
+      <w:r>
+        <w:t xml:space="preserve">. </w:t>
+      </w:r>
+    </w:p>
+    <w:p/>
+    <w:p/>
+    <w:p/>
+    <w:p/>
+    <w:p>
+      <w:pPr>
+        <w:rPr>
+          <w:b/>
+        </w:rPr>
+      </w:pPr>
+      <w:r>
+        <w:rPr>
+          <w:b/>
+        </w:rPr>
+        <w:t>Collision Detection</w:t>
+      </w:r>
+    </w:p>
+    <w:p>
+      <w:pPr>
+        <w:rPr>
+          <w:b/>
+        </w:rPr>
+      </w:pPr>
+    </w:p>
+    <w:p>
+      <w:r>
+        <w:t>Collision detection and handling mechanisms are independent from the effects of forces (gravity and friction) on the ball. Gravity and friction are factored in after the collision sequence to make velocity consistent during the collision detection and handling.</w:t>
+      </w:r>
+    </w:p>
+    <w:p>
+      <w:pPr>
+        <w:rPr>
+          <w:b/>
+        </w:rPr>
+      </w:pPr>
       <w:bookmarkStart w:id="0" w:name="_GoBack"/>
       <w:bookmarkEnd w:id="0"/>
+    </w:p>
+    <w:p>
+      <w:r>
+        <w:t xml:space="preserve">Collision detection mechanism </w:t>
+      </w:r>
+      <w:r>
+        <w:t>relies</w:t>
+      </w:r>
+      <w:r>
+        <w:t xml:space="preserve"> on</w:t>
+      </w:r>
+      <w:r>
+        <w:t xml:space="preserve"> </w:t>
+      </w:r>
+      <w:r>
+        <w:t xml:space="preserve">calculating the </w:t>
+      </w:r>
+      <w:r>
+        <w:rPr>
+          <w:i/>
+        </w:rPr>
+        <w:t>time until collision</w:t>
+      </w:r>
+      <w:r>
+        <w:t xml:space="preserve"> by </w:t>
+      </w:r>
+      <w:r>
+        <w:t xml:space="preserve">iteratively </w:t>
+      </w:r>
+      <w:r>
+        <w:t>comparing</w:t>
+      </w:r>
+      <w:r>
+        <w:t xml:space="preserve"> the time</w:t>
+      </w:r>
+      <w:r>
+        <w:t>s</w:t>
+      </w:r>
+      <w:r>
+        <w:t xml:space="preserve"> to collide with all of the </w:t>
+      </w:r>
+      <w:r>
+        <w:t>existing segments on the plane</w:t>
+      </w:r>
+      <w:r>
+        <w:t xml:space="preserve"> </w:t>
+      </w:r>
+      <w:r>
+        <w:t xml:space="preserve">and selecting the </w:t>
+      </w:r>
+      <w:r>
+        <w:t xml:space="preserve">minimum </w:t>
+      </w:r>
+      <w:r>
+        <w:t xml:space="preserve">value </w:t>
+      </w:r>
+      <w:r>
+        <w:t>(</w:t>
+      </w:r>
+      <w:proofErr w:type="spellStart"/>
+      <w:r>
+        <w:rPr>
+          <w:i/>
+        </w:rPr>
+        <w:t>mintime</w:t>
+      </w:r>
+      <w:proofErr w:type="spellEnd"/>
+      <w:r>
+        <w:t xml:space="preserve">). The </w:t>
+      </w:r>
+      <w:proofErr w:type="spellStart"/>
+      <w:r>
+        <w:rPr>
+          <w:i/>
+        </w:rPr>
+        <w:t>mintime</w:t>
+      </w:r>
+      <w:proofErr w:type="spellEnd"/>
+      <w:r>
+        <w:t xml:space="preserve"> </w:t>
+      </w:r>
+      <w:r>
+        <w:t xml:space="preserve">is compared to the tick interval to determine whether or not a collision will occur within that tick interval and </w:t>
+      </w:r>
+      <w:r>
+        <w:t>therefore</w:t>
+      </w:r>
+      <w:r>
+        <w:t xml:space="preserve"> calculate the appropriate displacement </w:t>
+      </w:r>
+      <w:r>
+        <w:t>value</w:t>
+      </w:r>
+      <w:r>
+        <w:t>.</w:t>
+      </w:r>
+      <w:r>
+        <w:t xml:space="preserve"> </w:t>
+      </w:r>
+    </w:p>
+    <w:p/>
+    <w:p>
+      <w:r>
+        <w:t xml:space="preserve">Depending on the type of object, collision detection relies on invocation of the following methods of Geometry class from MIT physics package: </w:t>
+      </w:r>
+      <w:proofErr w:type="spellStart"/>
+      <w:r>
+        <w:rPr>
+          <w:i/>
+        </w:rPr>
+        <w:t>timeUntilWallCollision</w:t>
+      </w:r>
+      <w:proofErr w:type="spellEnd"/>
+      <w:r>
+        <w:rPr>
+          <w:i/>
+        </w:rPr>
+        <w:t xml:space="preserve">, </w:t>
+      </w:r>
+      <w:proofErr w:type="spellStart"/>
+      <w:r>
+        <w:rPr>
+          <w:i/>
+        </w:rPr>
+        <w:t>timeUntilCircleCollision</w:t>
+      </w:r>
+      <w:proofErr w:type="spellEnd"/>
+      <w:r>
+        <w:rPr>
+          <w:i/>
+        </w:rPr>
+        <w:t xml:space="preserve">, </w:t>
+      </w:r>
+      <w:proofErr w:type="spellStart"/>
+      <w:r>
+        <w:rPr>
+          <w:i/>
+        </w:rPr>
+        <w:t>timeUntilRotatingWallCollision</w:t>
+      </w:r>
+      <w:proofErr w:type="spellEnd"/>
+      <w:r>
+        <w:rPr>
+          <w:i/>
+        </w:rPr>
+        <w:t xml:space="preserve">, </w:t>
+      </w:r>
+      <w:proofErr w:type="spellStart"/>
+      <w:r>
+        <w:rPr>
+          <w:i/>
+        </w:rPr>
+        <w:t>timeUntilRotatingCircleCollision</w:t>
+      </w:r>
+      <w:proofErr w:type="spellEnd"/>
+      <w:r>
+        <w:rPr>
+          <w:i/>
+        </w:rPr>
+        <w:t xml:space="preserve">, </w:t>
+      </w:r>
+      <w:proofErr w:type="spellStart"/>
+      <w:r>
+        <w:rPr>
+          <w:i/>
+        </w:rPr>
+        <w:t>timeUntilBallBallCollision</w:t>
+      </w:r>
+      <w:proofErr w:type="spellEnd"/>
+      <w:r>
+        <w:t>.</w:t>
+      </w:r>
+    </w:p>
+    <w:p/>
+    <w:p>
+      <w:pPr>
+        <w:rPr>
+          <w:b/>
+        </w:rPr>
+      </w:pPr>
+      <w:r>
+        <w:rPr>
+          <w:b/>
+        </w:rPr>
+        <w:t>Unhindered motion</w:t>
+      </w:r>
+    </w:p>
+    <w:p>
+      <w:r>
+        <w:t xml:space="preserve">If the </w:t>
+      </w:r>
+      <w:proofErr w:type="spellStart"/>
+      <w:r>
+        <w:t>mintime</w:t>
+      </w:r>
+      <w:proofErr w:type="spellEnd"/>
+      <w:r>
+        <w:t xml:space="preserve"> is greater than the tick interval, then no collision occurs within the tick interval and the new coordinates of the ball are calculated by </w:t>
+      </w:r>
+      <w:r>
+        <w:t>adding the displacement value (s) to</w:t>
+      </w:r>
+      <w:r>
+        <w:t xml:space="preserve"> the </w:t>
+      </w:r>
+      <w:r>
+        <w:t xml:space="preserve">current coordinates of the ball, </w:t>
+      </w:r>
+      <w:r>
+        <w:t>where time (t) is the tick interval times the ball’s velocity</w:t>
+      </w:r>
+      <w:r>
+        <w:t xml:space="preserve"> (v)</w:t>
+      </w:r>
       <w:r>
         <w:t>;</w:t>
       </w:r>
     </w:p>
     <w:p>
-      <w:r>
-        <w:t xml:space="preserve">Collision detection and handling mechanisms are independent from the effects of forces </w:t>
-      </w:r>
-      <w:r>
-        <w:t>(gravity and friction) on the ball. G</w:t>
-      </w:r>
-      <w:r>
-        <w:t xml:space="preserve">ravity and friction are factored in before </w:t>
-      </w:r>
-      <w:r>
-        <w:t>the collision sequence to make velocity</w:t>
-      </w:r>
-      <w:r>
-        <w:t xml:space="preserve"> </w:t>
-      </w:r>
-      <w:r>
-        <w:t>consistent</w:t>
-      </w:r>
-      <w:r>
-        <w:t xml:space="preserve"> during the </w:t>
-      </w:r>
-      <w:r>
-        <w:t xml:space="preserve">collision detection and </w:t>
-      </w:r>
-      <w:r>
-        <w:t>handling</w:t>
-      </w:r>
-      <w:r>
-        <w:t>.</w:t>
+      <w:pPr>
+        <w:jc w:val="center"/>
+      </w:pPr>
+      <w:r>
+        <w:rPr>
+          <w:i/>
+        </w:rPr>
+        <w:t>s = t * v</w:t>
+      </w:r>
+      <w:r>
+        <w:tab/>
+      </w:r>
+      <w:r>
+        <w:t>(1)</w:t>
       </w:r>
     </w:p>
     <w:p/>
@@ -179,137 +536,7 @@
         <w:rPr>
           <w:b/>
         </w:rPr>
-        <w:t>Collision Detection</w:t>
-      </w:r>
-    </w:p>
-    <w:p>
-      <w:r>
-        <w:t xml:space="preserve">Collision detection mechanism </w:t>
-      </w:r>
-      <w:r>
-        <w:t>relies</w:t>
-      </w:r>
-      <w:r>
-        <w:t xml:space="preserve"> on</w:t>
-      </w:r>
-      <w:r>
-        <w:t xml:space="preserve"> </w:t>
-      </w:r>
-      <w:r>
-        <w:t xml:space="preserve">calculating the </w:t>
-      </w:r>
-      <w:r>
-        <w:rPr>
-          <w:i/>
-        </w:rPr>
-        <w:t>time until collision</w:t>
-      </w:r>
-      <w:r>
-        <w:t xml:space="preserve"> by </w:t>
-      </w:r>
-      <w:r>
-        <w:t xml:space="preserve">iteratively </w:t>
-      </w:r>
-      <w:r>
-        <w:t>comparing</w:t>
-      </w:r>
-      <w:r>
-        <w:t xml:space="preserve"> the time</w:t>
-      </w:r>
-      <w:r>
-        <w:t>s</w:t>
-      </w:r>
-      <w:r>
-        <w:t xml:space="preserve"> to collide with all of the </w:t>
-      </w:r>
-      <w:r>
-        <w:t>existing segments on the plane</w:t>
-      </w:r>
-      <w:r>
-        <w:t xml:space="preserve"> </w:t>
-      </w:r>
-      <w:r>
-        <w:t xml:space="preserve">and selecting the </w:t>
-      </w:r>
-      <w:r>
-        <w:t xml:space="preserve">minimum </w:t>
-      </w:r>
-      <w:r>
-        <w:t xml:space="preserve">value </w:t>
-      </w:r>
-      <w:r>
-        <w:t>(</w:t>
-      </w:r>
-      <w:r>
-        <w:rPr>
-          <w:i/>
-        </w:rPr>
-        <w:t>mintime</w:t>
-      </w:r>
-      <w:r>
-        <w:t xml:space="preserve">). The </w:t>
-      </w:r>
-      <w:r>
-        <w:rPr>
-          <w:i/>
-        </w:rPr>
-        <w:t>mintime</w:t>
-      </w:r>
-      <w:r>
-        <w:t xml:space="preserve"> </w:t>
-      </w:r>
-      <w:r>
-        <w:t xml:space="preserve">is compared to the tick interval to determine whether or not a collision will occur within that tick interval and </w:t>
-      </w:r>
-      <w:r>
-        <w:t>therefore</w:t>
-      </w:r>
-      <w:r>
-        <w:t xml:space="preserve"> calculate the appropriate displacement </w:t>
-      </w:r>
-      <w:r>
-        <w:t>value</w:t>
-      </w:r>
-      <w:r>
-        <w:t>.</w:t>
-      </w:r>
-      <w:r>
-        <w:t xml:space="preserve"> </w:t>
-      </w:r>
-    </w:p>
-    <w:p/>
-    <w:p>
-      <w:r>
-        <w:t xml:space="preserve">Depending on the type of object, collision detection relies on invocation of the following methods of Geometry class from MIT physics package: </w:t>
-      </w:r>
-      <w:r>
-        <w:rPr>
-          <w:i/>
-        </w:rPr>
-        <w:t>timeUntilWallCollision, timeUntilCircleCollision, timeUntilRotatingWallCollision, timeUntilRotatingCircleCollision, timeUntilBallBallCollision</w:t>
-      </w:r>
-      <w:r>
-        <w:t>.</w:t>
-      </w:r>
-    </w:p>
-    <w:p/>
-    <w:p>
-      <w:pPr>
-        <w:rPr>
-          <w:b/>
-        </w:rPr>
-      </w:pPr>
-      <w:r>
-        <w:rPr>
-          <w:b/>
-        </w:rPr>
-        <w:t>U</w:t>
-      </w:r>
-      <w:r>
-        <w:rPr>
-          <w:b/>
-        </w:rPr>
-        <w:t>nhindered motion</w:t>
+        <w:t>Collision Resolution</w:t>
       </w:r>
     </w:p>
     <w:p>
@@ -317,67 +544,7 @@
         <w:t>I</w:t>
       </w:r>
       <w:r>
-        <w:t xml:space="preserve">f the mintime is greater than the tick interval, then no collision occurs within the tick interval and the new coordinates of the ball are calculated by </w:t>
-      </w:r>
-      <w:r>
-        <w:t>adding the displacement value (s) to</w:t>
-      </w:r>
-      <w:r>
-        <w:t xml:space="preserve"> the </w:t>
-      </w:r>
-      <w:r>
-        <w:t xml:space="preserve">current coordinates of the ball, </w:t>
-      </w:r>
-      <w:r>
-        <w:t>where time (t) is the tick interval times the ball’s velocity</w:t>
-      </w:r>
-      <w:r>
-        <w:t xml:space="preserve"> (v)</w:t>
-      </w:r>
-      <w:r>
-        <w:t>;</w:t>
-      </w:r>
-    </w:p>
-    <w:p>
-      <w:pPr>
-        <w:jc w:val="center"/>
-      </w:pPr>
-      <w:r>
-        <w:rPr>
-          <w:i/>
-        </w:rPr>
-        <w:t>s = t * v</w:t>
-      </w:r>
-      <w:r>
-        <w:tab/>
-      </w:r>
-      <w:r>
-        <w:t>(1)</w:t>
-      </w:r>
-    </w:p>
-    <w:p/>
-    <w:p>
-      <w:pPr>
-        <w:rPr>
-          <w:b/>
-        </w:rPr>
-      </w:pPr>
-      <w:r>
-        <w:rPr>
-          <w:b/>
-        </w:rPr>
-        <w:t>Collision Resolution</w:t>
-      </w:r>
-    </w:p>
-    <w:p>
-      <w:r>
-        <w:t>I</w:t>
-      </w:r>
-      <w:r>
-        <w:t>f the minimum time is less than the tick interval, there is an impending collision</w:t>
-      </w:r>
-      <w:r>
-        <w:t xml:space="preserve">. </w:t>
+        <w:t xml:space="preserve">f the minimum time is less than the tick interval, there is an impending collision. </w:t>
       </w:r>
       <w:r>
         <w:t xml:space="preserve">Collision </w:t>
@@ -428,7 +595,15 @@
         <w:t>by applying</w:t>
       </w:r>
       <w:r>
-        <w:t xml:space="preserve"> the formula (1), where time (t) is </w:t>
+        <w:t xml:space="preserve"> the formula (1), where time (</w:t>
+      </w:r>
+      <w:proofErr w:type="spellStart"/>
+      <w:r>
+        <w:t>t</w:t>
+      </w:r>
+      <w:proofErr w:type="spellEnd"/>
+      <w:r>
+        <w:t xml:space="preserve">) is </w:t>
       </w:r>
       <w:r>
         <w:rPr>
@@ -482,20 +657,239 @@
     <w:p/>
     <w:p>
       <w:r>
-        <w:lastRenderedPageBreak/>
-        <w:t xml:space="preserve">The calculations for the velocity vector are calculated by </w:t>
-      </w:r>
-      <w:r>
-        <w:t>the following methods of Geometry class from MIT physics package:</w:t>
+        <w:t xml:space="preserve">The calculations for the velocity vector are calculated by the following methods of Geometry class from MIT physics package: </w:t>
+      </w:r>
+      <w:proofErr w:type="spellStart"/>
+      <w:r>
+        <w:rPr>
+          <w:i/>
+        </w:rPr>
+        <w:t>applyReflectionCoeff</w:t>
+      </w:r>
+      <w:proofErr w:type="spellEnd"/>
+      <w:r>
+        <w:rPr>
+          <w:i/>
+        </w:rPr>
+        <w:t xml:space="preserve">, </w:t>
+      </w:r>
+      <w:proofErr w:type="spellStart"/>
+      <w:r>
+        <w:rPr>
+          <w:i/>
+        </w:rPr>
+        <w:t>reflectWall</w:t>
+      </w:r>
+      <w:proofErr w:type="spellEnd"/>
+      <w:r>
+        <w:rPr>
+          <w:i/>
+        </w:rPr>
+        <w:t xml:space="preserve">, </w:t>
+      </w:r>
+      <w:proofErr w:type="spellStart"/>
+      <w:r>
+        <w:rPr>
+          <w:i/>
+        </w:rPr>
+        <w:t>reflectCircle</w:t>
+      </w:r>
+      <w:proofErr w:type="spellEnd"/>
+      <w:r>
+        <w:rPr>
+          <w:i/>
+        </w:rPr>
+        <w:t xml:space="preserve">, </w:t>
+      </w:r>
+      <w:proofErr w:type="spellStart"/>
+      <w:r>
+        <w:rPr>
+          <w:i/>
+        </w:rPr>
+        <w:t>reflectRotatingWall</w:t>
+      </w:r>
+      <w:proofErr w:type="spellEnd"/>
+      <w:r>
+        <w:rPr>
+          <w:i/>
+        </w:rPr>
+        <w:t xml:space="preserve">, </w:t>
+      </w:r>
+      <w:proofErr w:type="spellStart"/>
+      <w:r>
+        <w:rPr>
+          <w:i/>
+        </w:rPr>
+        <w:t>reflectRotatingCircle</w:t>
+      </w:r>
+      <w:proofErr w:type="spellEnd"/>
+      <w:r>
+        <w:rPr>
+          <w:i/>
+        </w:rPr>
+        <w:t xml:space="preserve">, </w:t>
+      </w:r>
+      <w:proofErr w:type="spellStart"/>
+      <w:r>
+        <w:rPr>
+          <w:i/>
+        </w:rPr>
+        <w:t>reflectBalls</w:t>
+      </w:r>
+      <w:proofErr w:type="spellEnd"/>
+      <w:r>
+        <w:t>.</w:t>
+      </w:r>
+    </w:p>
+    <w:p/>
+    <w:p>
+      <w:pPr>
+        <w:rPr>
+          <w:b/>
+        </w:rPr>
+      </w:pPr>
+      <w:r>
+        <w:rPr>
+          <w:b/>
+        </w:rPr>
+        <w:t>Triggering</w:t>
+      </w:r>
+    </w:p>
+    <w:p>
+      <w:pPr>
+        <w:rPr>
+          <w:i/>
+        </w:rPr>
+      </w:pPr>
+      <w:r>
+        <w:t>A</w:t>
+      </w:r>
+      <w:r>
+        <w:t>t</w:t>
       </w:r>
       <w:r>
         <w:t xml:space="preserve"> </w:t>
       </w:r>
       <w:r>
-        <w:rPr>
-          <w:i/>
-        </w:rPr>
-        <w:t>applyReflectionCoeff, reflectWall, reflectCircle, reflectRotatingWall, reflectRotatingCircle, reflectBalls</w:t>
+        <w:t>the moment when the displacement is applied for the ball to be adjacent to the other object, a trigger is invoked.</w:t>
+      </w:r>
+    </w:p>
+    <w:p/>
+    <w:p>
+      <w:pPr>
+        <w:rPr>
+          <w:b/>
+        </w:rPr>
+      </w:pPr>
+      <w:r>
+        <w:rPr>
+          <w:b/>
+        </w:rPr>
+        <w:t>Gravity</w:t>
+      </w:r>
+    </w:p>
+    <w:p>
+      <w:r>
+        <w:t xml:space="preserve">Gravity </w:t>
+      </w:r>
+      <w:r>
+        <w:t>increments</w:t>
+      </w:r>
+      <w:r>
+        <w:t xml:space="preserve"> the </w:t>
+      </w:r>
+      <w:r>
+        <w:t xml:space="preserve">y-component of the velocity vector at each tick interval </w:t>
+      </w:r>
+      <w:r>
+        <w:t>(</w:t>
+      </w:r>
+      <w:r>
+        <w:rPr>
+          <w:rFonts w:ascii="Calibri" w:hAnsi="Calibri"/>
+        </w:rPr>
+        <w:t>∆t</w:t>
+      </w:r>
+      <w:r>
+        <w:t xml:space="preserve">) </w:t>
+      </w:r>
+      <w:r>
+        <w:t xml:space="preserve">to imitate constant acceleration. Taken that the gravity </w:t>
+      </w:r>
+      <w:r>
+        <w:t>is</w:t>
+      </w:r>
+      <w:r>
+        <w:t xml:space="preserve"> </w:t>
+      </w:r>
+      <w:r>
+        <w:t>25L/sec</w:t>
+      </w:r>
+      <w:r>
+        <w:rPr>
+          <w:vertAlign w:val="superscript"/>
+        </w:rPr>
+        <w:t>2</w:t>
+      </w:r>
+      <w:r>
+        <w:rPr>
+          <w:vertAlign w:val="superscript"/>
+        </w:rPr>
+        <w:t xml:space="preserve"> </w:t>
+      </w:r>
+      <w:r>
+        <w:t>as per specifications</w:t>
+      </w:r>
+      <w:r>
+        <w:t xml:space="preserve">, such displacement corresponds to 1.25L per interval squared. </w:t>
+      </w:r>
+      <w:r>
+        <w:t xml:space="preserve">Hence, the </w:t>
+      </w:r>
+      <w:r>
+        <w:t>displacement in y direction</w:t>
+      </w:r>
+      <w:r>
+        <w:t xml:space="preserve"> is increased by </w:t>
+      </w:r>
+      <w:r>
+        <w:t xml:space="preserve">a factor of </w:t>
+      </w:r>
+      <w:r>
+        <w:t>1.25L during each interval. Considering that the size of the plane is 20L by 20L</w:t>
+      </w:r>
+      <w:r>
+        <w:t xml:space="preserve"> and L = 25px</w:t>
+      </w:r>
+      <w:r>
+        <w:t xml:space="preserve">, the 1.25L transforms into the </w:t>
+      </w:r>
+      <w:r>
+        <w:t>y-</w:t>
+      </w:r>
+      <w:r>
+        <w:t>displacement</w:t>
+      </w:r>
+      <w:r>
+        <w:t xml:space="preserve"> (</w:t>
+      </w:r>
+      <w:r>
+        <w:rPr>
+          <w:rFonts w:ascii="Calibri" w:hAnsi="Calibri"/>
+        </w:rPr>
+        <w:t>∆v</w:t>
+      </w:r>
+      <w:r>
+        <w:t>)</w:t>
+      </w:r>
+      <w:r>
+        <w:t xml:space="preserve"> of 31.25px per </w:t>
+      </w:r>
+      <w:r>
+        <w:rPr>
+          <w:rFonts w:ascii="Calibri" w:hAnsi="Calibri"/>
+        </w:rPr>
+        <w:t>∆t</w:t>
       </w:r>
       <w:r>
         <w:t>.</w:t>
@@ -512,260 +906,230 @@
         <w:rPr>
           <w:b/>
         </w:rPr>
-        <w:t>Triggering</w:t>
-      </w:r>
-    </w:p>
-    <w:p>
-      <w:pPr>
-        <w:rPr>
-          <w:i/>
-        </w:rPr>
-      </w:pPr>
-      <w:r>
-        <w:t>A</w:t>
-      </w:r>
-      <w:r>
-        <w:t>t</w:t>
-      </w:r>
-      <w:r>
+        <w:t>Friction</w:t>
+      </w:r>
+    </w:p>
+    <w:p>
+      <w:r>
+        <w:t xml:space="preserve">Friction decrements the </w:t>
+      </w:r>
+      <w:r>
+        <w:t xml:space="preserve">velocity vector of the moving </w:t>
+      </w:r>
+      <w:r>
+        <w:t>b</w:t>
+      </w:r>
+      <w:r>
+        <w:t>all</w:t>
+      </w:r>
+      <w:r>
+        <w:t xml:space="preserve"> to</w:t>
+      </w:r>
+      <w:r>
+        <w:t xml:space="preserve"> imitate the </w:t>
+      </w:r>
+      <w:r>
+        <w:t>resistive force of the surface</w:t>
+      </w:r>
+      <w:r>
+        <w:t>.</w:t>
+      </w:r>
+      <w:r>
+        <w:t xml:space="preserve"> Because the ball stays on the surface at all times, the friction applies </w:t>
+      </w:r>
+      <w:r>
+        <w:t xml:space="preserve">in the </w:t>
+      </w:r>
+      <w:r>
+        <w:t>counter direction</w:t>
+      </w:r>
+      <w:r>
+        <w:t xml:space="preserve"> of the ball </w:t>
+      </w:r>
+      <w:r>
+        <w:t>motion</w:t>
+      </w:r>
+      <w:r>
+        <w:t xml:space="preserve">. </w:t>
+      </w:r>
+      <w:r>
+        <w:t>Friction takes into account the velocity of the moving ball and well as the change in time (</w:t>
+      </w:r>
+      <w:r>
+        <w:rPr>
+          <w:rFonts w:ascii="Calibri" w:hAnsi="Calibri"/>
+        </w:rPr>
+        <w:t>∆t</w:t>
+      </w:r>
+      <w:r>
+        <w:t xml:space="preserve">). The velocity of the moving ball is </w:t>
+      </w:r>
+      <w:r>
+        <w:t>scaled</w:t>
+      </w:r>
+      <w:r>
+        <w:t xml:space="preserve"> using the two </w:t>
+      </w:r>
+      <w:r>
+        <w:t>frictional constants</w:t>
+      </w:r>
+      <w:r>
+        <w:rPr>
+          <w:rFonts w:ascii="Muna" w:cs="Muna" w:hint="cs"/>
+        </w:rPr>
         <w:t xml:space="preserve"> </w:t>
       </w:r>
       <w:r>
-        <w:t>the moment when the displacement is applied for the ball to be adjacent to the other object, a trigger is invoked.</w:t>
-      </w:r>
-    </w:p>
-    <w:p/>
-    <w:p>
-      <w:pPr>
-        <w:rPr>
-          <w:b/>
-        </w:rPr>
-      </w:pPr>
-      <w:r>
-        <w:rPr>
-          <w:b/>
-        </w:rPr>
-        <w:t>Gravity</w:t>
-      </w:r>
-    </w:p>
-    <w:p>
-      <w:r>
-        <w:t xml:space="preserve">Gravity </w:t>
-      </w:r>
-      <w:r>
-        <w:t>increments</w:t>
-      </w:r>
-      <w:r>
-        <w:t xml:space="preserve"> the </w:t>
-      </w:r>
-      <w:r>
-        <w:t xml:space="preserve">y-component of the velocity vector at each tick interval </w:t>
-      </w:r>
-      <w:r>
-        <w:t>(</w:t>
-      </w:r>
-      <w:r>
-        <w:rPr>
-          <w:rFonts w:ascii="Calibri" w:hAnsi="Calibri"/>
-        </w:rPr>
-        <w:t>∆t</w:t>
-      </w:r>
-      <w:r>
-        <w:t xml:space="preserve">) </w:t>
-      </w:r>
-      <w:r>
-        <w:t xml:space="preserve">to imitate </w:t>
-      </w:r>
-      <w:r>
-        <w:t>constant acceleratio</w:t>
-      </w:r>
-      <w:r>
-        <w:t xml:space="preserve">n. Taken that the gravity </w:t>
-      </w:r>
-      <w:r>
-        <w:t>is</w:t>
-      </w:r>
-      <w:r>
+        <w:rPr>
+          <w:rFonts w:ascii="Calibri" w:hAnsi="Calibri"/>
+        </w:rPr>
+        <w:t>µ and µ</w:t>
+      </w:r>
+      <w:r>
+        <w:rPr>
+          <w:rFonts w:ascii="Calibri" w:hAnsi="Calibri"/>
+          <w:vertAlign w:val="subscript"/>
+        </w:rPr>
+        <w:t>1</w:t>
+      </w:r>
+      <w:r>
+        <w:rPr>
+          <w:rFonts w:ascii="Calibri" w:hAnsi="Calibri"/>
+        </w:rPr>
+        <w:t xml:space="preserve"> with the value</w:t>
+      </w:r>
+      <w:r>
+        <w:rPr>
+          <w:rFonts w:ascii="Calibri" w:hAnsi="Calibri"/>
+        </w:rPr>
+        <w:t>s</w:t>
+      </w:r>
+      <w:r>
+        <w:rPr>
+          <w:rFonts w:ascii="Calibri" w:hAnsi="Calibri"/>
+        </w:rPr>
+        <w:t xml:space="preserve"> of 0.025</w:t>
+      </w:r>
+      <w:r>
+        <w:rPr>
+          <w:rFonts w:ascii="Calibri" w:hAnsi="Calibri"/>
+        </w:rPr>
+        <w:t xml:space="preserve"> per second and 0.025 per L respectively</w:t>
+      </w:r>
+      <w:r>
+        <w:rPr>
+          <w:rFonts w:ascii="Calibri" w:hAnsi="Calibri"/>
+        </w:rPr>
+        <w:t xml:space="preserve"> in</w:t>
+      </w:r>
+      <w:r>
+        <w:rPr>
+          <w:rFonts w:ascii="Calibri" w:hAnsi="Calibri"/>
+        </w:rPr>
+        <w:t xml:space="preserve"> the equation (2)</w:t>
+      </w:r>
+      <w:r>
+        <w:rPr>
+          <w:rFonts w:ascii="Calibri" w:hAnsi="Calibri"/>
+        </w:rPr>
+        <w:t xml:space="preserve">. </w:t>
+      </w:r>
+      <w:r>
+        <w:t>The formula decreases the magnitude of velocity of moving ball in the directions of x and y axes.</w:t>
+      </w:r>
+    </w:p>
+    <w:p>
+      <w:pPr>
+        <w:rPr>
+          <w:rFonts w:ascii="Calibri" w:hAnsi="Calibri"/>
+        </w:rPr>
+      </w:pPr>
+    </w:p>
+    <w:p>
+      <w:pPr>
+        <w:jc w:val="center"/>
+      </w:pPr>
+      <w:proofErr w:type="spellStart"/>
+      <w:r>
+        <w:rPr>
+          <w:rFonts w:ascii="Calibri" w:hAnsi="Calibri"/>
+          <w:i/>
+        </w:rPr>
+        <w:t>V</w:t>
+      </w:r>
+      <w:r>
+        <w:rPr>
+          <w:rFonts w:ascii="Calibri" w:hAnsi="Calibri"/>
+          <w:i/>
+          <w:vertAlign w:val="subscript"/>
+        </w:rPr>
+        <w:t>new</w:t>
+      </w:r>
+      <w:proofErr w:type="spellEnd"/>
+      <w:r>
+        <w:rPr>
+          <w:rFonts w:ascii="Calibri" w:hAnsi="Calibri"/>
+          <w:i/>
+        </w:rPr>
+        <w:t xml:space="preserve"> = </w:t>
+      </w:r>
+      <w:proofErr w:type="spellStart"/>
+      <w:r>
+        <w:rPr>
+          <w:rFonts w:ascii="Calibri" w:hAnsi="Calibri"/>
+          <w:i/>
+        </w:rPr>
+        <w:t>V</w:t>
+      </w:r>
+      <w:r>
+        <w:rPr>
+          <w:rFonts w:ascii="Calibri" w:hAnsi="Calibri"/>
+          <w:i/>
+          <w:vertAlign w:val="subscript"/>
+        </w:rPr>
+        <w:t>old</w:t>
+      </w:r>
+      <w:proofErr w:type="spellEnd"/>
+      <w:r>
+        <w:rPr>
+          <w:rFonts w:ascii="Calibri" w:hAnsi="Calibri"/>
+          <w:i/>
+          <w:vertAlign w:val="subscript"/>
+        </w:rPr>
         <w:t xml:space="preserve"> </w:t>
       </w:r>
       <w:r>
-        <w:t>25L/sec</w:t>
-      </w:r>
-      <w:r>
-        <w:rPr>
-          <w:vertAlign w:val="superscript"/>
-        </w:rPr>
-        <w:t>2</w:t>
-      </w:r>
-      <w:r>
-        <w:rPr>
-          <w:vertAlign w:val="superscript"/>
+        <w:rPr>
+          <w:rFonts w:ascii="Calibri" w:hAnsi="Calibri"/>
+          <w:i/>
+        </w:rPr>
+        <w:t xml:space="preserve">* (1 </w:t>
+      </w:r>
+      <w:r>
+        <w:rPr>
+          <w:rFonts w:ascii="Calibri" w:hAnsi="Calibri"/>
+          <w:i/>
+        </w:rPr>
+        <w:t>–</w:t>
+      </w:r>
+      <w:r>
+        <w:rPr>
+          <w:rFonts w:ascii="Calibri" w:hAnsi="Calibri"/>
+          <w:i/>
         </w:rPr>
         <w:t xml:space="preserve"> </w:t>
       </w:r>
       <w:r>
-        <w:t>as per specifications</w:t>
-      </w:r>
-      <w:r>
-        <w:t xml:space="preserve">, such displacement corresponds to 1.25L per interval squared. </w:t>
-      </w:r>
-      <w:r>
-        <w:t xml:space="preserve">Hence, the </w:t>
-      </w:r>
-      <w:r>
-        <w:t>displacement in y direction</w:t>
-      </w:r>
-      <w:r>
-        <w:t xml:space="preserve"> is increased by </w:t>
-      </w:r>
-      <w:r>
-        <w:t xml:space="preserve">a factor of </w:t>
-      </w:r>
-      <w:r>
-        <w:t>1.25L during each interval. Considering that the size of the plane is 20L by 20L</w:t>
-      </w:r>
-      <w:r>
-        <w:t xml:space="preserve"> and L = 25px</w:t>
-      </w:r>
-      <w:r>
-        <w:t xml:space="preserve">, the 1.25L transforms into the </w:t>
-      </w:r>
-      <w:r>
-        <w:t>y-</w:t>
-      </w:r>
-      <w:r>
-        <w:t>displacement</w:t>
-      </w:r>
-      <w:r>
-        <w:t xml:space="preserve"> (</w:t>
-      </w:r>
-      <w:r>
-        <w:rPr>
-          <w:rFonts w:ascii="Calibri" w:hAnsi="Calibri"/>
-        </w:rPr>
-        <w:t>∆</w:t>
-      </w:r>
-      <w:r>
-        <w:rPr>
-          <w:rFonts w:ascii="Calibri" w:hAnsi="Calibri"/>
-        </w:rPr>
-        <w:t>v</w:t>
-      </w:r>
-      <w:r>
-        <w:t>)</w:t>
-      </w:r>
-      <w:r>
-        <w:t xml:space="preserve"> of 31.25px per </w:t>
-      </w:r>
-      <w:r>
-        <w:rPr>
-          <w:rFonts w:ascii="Calibri" w:hAnsi="Calibri"/>
-        </w:rPr>
-        <w:t>∆t</w:t>
-      </w:r>
-      <w:r>
-        <w:t>.</w:t>
-      </w:r>
-    </w:p>
-    <w:p/>
-    <w:p>
-      <w:pPr>
-        <w:rPr>
-          <w:b/>
-        </w:rPr>
-      </w:pPr>
-      <w:r>
-        <w:rPr>
-          <w:b/>
-        </w:rPr>
-        <w:t>Friction</w:t>
-      </w:r>
-    </w:p>
-    <w:p>
-      <w:r>
-        <w:t xml:space="preserve">Friction decrements the </w:t>
-      </w:r>
-      <w:r>
-        <w:t xml:space="preserve">velocity vector of the moving </w:t>
-      </w:r>
-      <w:r>
-        <w:t>b</w:t>
-      </w:r>
-      <w:r>
-        <w:t>all</w:t>
-      </w:r>
-      <w:r>
-        <w:t xml:space="preserve"> to</w:t>
-      </w:r>
-      <w:r>
-        <w:t xml:space="preserve"> imitate the </w:t>
-      </w:r>
-      <w:r>
-        <w:t>resistive force of the surface</w:t>
-      </w:r>
-      <w:r>
-        <w:t>.</w:t>
-      </w:r>
-      <w:r>
-        <w:t xml:space="preserve"> Because the ball stays on the surface at all times, the friction applies </w:t>
-      </w:r>
-      <w:r>
-        <w:t xml:space="preserve">in the </w:t>
-      </w:r>
-      <w:r>
-        <w:t>counter direction</w:t>
-      </w:r>
-      <w:r>
-        <w:t xml:space="preserve"> of the ball </w:t>
-      </w:r>
-      <w:r>
-        <w:t>motion</w:t>
-      </w:r>
-      <w:r>
-        <w:t xml:space="preserve">. </w:t>
-      </w:r>
-      <w:r>
-        <w:t>Friction takes into account the velocity of the moving ball and well as the change in time (</w:t>
-      </w:r>
-      <w:r>
-        <w:rPr>
-          <w:rFonts w:ascii="Calibri" w:hAnsi="Calibri"/>
-        </w:rPr>
-        <w:t>∆t</w:t>
-      </w:r>
-      <w:r>
-        <w:t xml:space="preserve">). The velocity of the moving ball is </w:t>
-      </w:r>
-      <w:r>
-        <w:t>scaled</w:t>
-      </w:r>
-      <w:r>
-        <w:t xml:space="preserve"> using the two </w:t>
-      </w:r>
-      <w:r>
-        <w:t>frictional constants</w:t>
-      </w:r>
-      <w:r>
-        <w:rPr>
-          <w:rFonts w:ascii="Muna" w:cs="Muna" w:hint="cs"/>
-        </w:rPr>
-        <w:t xml:space="preserve"> </w:t>
-      </w:r>
-      <w:r>
-        <w:rPr>
-          <w:rFonts w:ascii="Calibri" w:hAnsi="Calibri"/>
-        </w:rPr>
-        <w:t xml:space="preserve">µ and </w:t>
-      </w:r>
-      <w:r>
-        <w:rPr>
-          <w:rFonts w:ascii="Calibri" w:hAnsi="Calibri"/>
-        </w:rPr>
-        <w:t>µ</w:t>
-      </w:r>
-      <w:r>
-        <w:rPr>
-          <w:rFonts w:ascii="Calibri" w:hAnsi="Calibri"/>
+        <w:rPr>
+          <w:rFonts w:ascii="Calibri" w:hAnsi="Calibri"/>
+          <w:i/>
+        </w:rPr>
+        <w:t>µ*∆t - µ</w:t>
+      </w:r>
+      <w:r>
+        <w:rPr>
+          <w:rFonts w:ascii="Calibri" w:hAnsi="Calibri"/>
+          <w:i/>
           <w:vertAlign w:val="subscript"/>
         </w:rPr>
         <w:t>1</w:t>
@@ -773,66 +1137,11 @@
       <w:r>
         <w:rPr>
           <w:rFonts w:ascii="Calibri" w:hAnsi="Calibri"/>
-        </w:rPr>
-        <w:t xml:space="preserve"> with the value</w:t>
-      </w:r>
-      <w:r>
-        <w:rPr>
-          <w:rFonts w:ascii="Calibri" w:hAnsi="Calibri"/>
-        </w:rPr>
-        <w:t>s</w:t>
-      </w:r>
-      <w:r>
-        <w:rPr>
-          <w:rFonts w:ascii="Calibri" w:hAnsi="Calibri"/>
-        </w:rPr>
-        <w:t xml:space="preserve"> of 0.025</w:t>
-      </w:r>
-      <w:r>
-        <w:rPr>
-          <w:rFonts w:ascii="Calibri" w:hAnsi="Calibri"/>
-        </w:rPr>
-        <w:t xml:space="preserve"> per second and 0.025 per L respectively</w:t>
-      </w:r>
-      <w:r>
-        <w:rPr>
-          <w:rFonts w:ascii="Calibri" w:hAnsi="Calibri"/>
-        </w:rPr>
-        <w:t xml:space="preserve"> in</w:t>
-      </w:r>
-      <w:r>
-        <w:rPr>
-          <w:rFonts w:ascii="Calibri" w:hAnsi="Calibri"/>
-        </w:rPr>
-        <w:t xml:space="preserve"> the equation (2)</w:t>
-      </w:r>
-      <w:r>
-        <w:rPr>
-          <w:rFonts w:ascii="Calibri" w:hAnsi="Calibri"/>
-        </w:rPr>
-        <w:t xml:space="preserve">. </w:t>
-      </w:r>
-      <w:r>
-        <w:t xml:space="preserve">The formula decreases the </w:t>
-      </w:r>
-      <w:r>
-        <w:t xml:space="preserve">magnitude of </w:t>
-      </w:r>
-      <w:r>
-        <w:t>velocity of moving ball in the directions of x and y axes.</w:t>
-      </w:r>
-    </w:p>
-    <w:p>
-      <w:pPr>
-        <w:rPr>
-          <w:rFonts w:ascii="Calibri" w:hAnsi="Calibri"/>
-        </w:rPr>
-      </w:pPr>
-    </w:p>
-    <w:p>
-      <w:pPr>
-        <w:jc w:val="center"/>
-      </w:pPr>
+          <w:i/>
+        </w:rPr>
+        <w:t>* |</w:t>
+      </w:r>
+      <w:proofErr w:type="spellStart"/>
       <w:r>
         <w:rPr>
           <w:rFonts w:ascii="Calibri" w:hAnsi="Calibri"/>
@@ -846,129 +1155,15 @@
           <w:i/>
           <w:vertAlign w:val="subscript"/>
         </w:rPr>
-        <w:t>new</w:t>
-      </w:r>
-      <w:r>
-        <w:rPr>
-          <w:rFonts w:ascii="Calibri" w:hAnsi="Calibri"/>
-          <w:i/>
-        </w:rPr>
-        <w:t xml:space="preserve"> = V</w:t>
-      </w:r>
-      <w:r>
-        <w:rPr>
-          <w:rFonts w:ascii="Calibri" w:hAnsi="Calibri"/>
-          <w:i/>
-          <w:vertAlign w:val="subscript"/>
-        </w:rPr>
-        <w:t xml:space="preserve">old </w:t>
-      </w:r>
-      <w:r>
-        <w:rPr>
-          <w:rFonts w:ascii="Calibri" w:hAnsi="Calibri"/>
-          <w:i/>
-        </w:rPr>
-        <w:t xml:space="preserve">* (1 </w:t>
-      </w:r>
-      <w:r>
-        <w:rPr>
-          <w:rFonts w:ascii="Calibri" w:hAnsi="Calibri"/>
-          <w:i/>
-        </w:rPr>
-        <w:t>–</w:t>
-      </w:r>
-      <w:r>
-        <w:rPr>
-          <w:rFonts w:ascii="Calibri" w:hAnsi="Calibri"/>
-          <w:i/>
-        </w:rPr>
-        <w:t xml:space="preserve"> </w:t>
-      </w:r>
-      <w:r>
-        <w:rPr>
-          <w:rFonts w:ascii="Calibri" w:hAnsi="Calibri"/>
-          <w:i/>
-        </w:rPr>
-        <w:t>µ</w:t>
-      </w:r>
-      <w:r>
-        <w:rPr>
-          <w:rFonts w:ascii="Calibri" w:hAnsi="Calibri"/>
-          <w:i/>
-        </w:rPr>
-        <w:t>*</w:t>
-      </w:r>
-      <w:r>
-        <w:rPr>
-          <w:rFonts w:ascii="Calibri" w:hAnsi="Calibri"/>
-          <w:i/>
-        </w:rPr>
-        <w:t>∆t</w:t>
-      </w:r>
-      <w:r>
-        <w:rPr>
-          <w:rFonts w:ascii="Calibri" w:hAnsi="Calibri"/>
-          <w:i/>
-        </w:rPr>
-        <w:t xml:space="preserve"> - </w:t>
-      </w:r>
-      <w:r>
-        <w:rPr>
-          <w:rFonts w:ascii="Calibri" w:hAnsi="Calibri"/>
-          <w:i/>
-        </w:rPr>
-        <w:t>µ</w:t>
-      </w:r>
-      <w:r>
-        <w:rPr>
-          <w:rFonts w:ascii="Calibri" w:hAnsi="Calibri"/>
-          <w:i/>
-          <w:vertAlign w:val="subscript"/>
-        </w:rPr>
-        <w:t>1</w:t>
-      </w:r>
-      <w:r>
-        <w:rPr>
-          <w:rFonts w:ascii="Calibri" w:hAnsi="Calibri"/>
-          <w:i/>
-        </w:rPr>
-        <w:t>* |</w:t>
-      </w:r>
-      <w:r>
-        <w:rPr>
-          <w:rFonts w:ascii="Calibri" w:hAnsi="Calibri"/>
-          <w:i/>
-        </w:rPr>
-        <w:t>V</w:t>
-      </w:r>
-      <w:r>
-        <w:rPr>
-          <w:rFonts w:ascii="Calibri" w:hAnsi="Calibri"/>
-          <w:i/>
-          <w:vertAlign w:val="subscript"/>
-        </w:rPr>
         <w:t>old</w:t>
       </w:r>
-      <w:r>
-        <w:rPr>
-          <w:rFonts w:ascii="Calibri" w:hAnsi="Calibri"/>
-          <w:i/>
-        </w:rPr>
-        <w:t xml:space="preserve">| * </w:t>
-      </w:r>
-      <w:r>
-        <w:rPr>
-          <w:rFonts w:ascii="Calibri" w:hAnsi="Calibri"/>
-          <w:i/>
-        </w:rPr>
-        <w:t>∆t</w:t>
-      </w:r>
-      <w:r>
-        <w:rPr>
-          <w:rFonts w:ascii="Calibri" w:hAnsi="Calibri"/>
-          <w:i/>
-        </w:rPr>
-        <w:t>)</w:t>
+      <w:proofErr w:type="spellEnd"/>
+      <w:r>
+        <w:rPr>
+          <w:rFonts w:ascii="Calibri" w:hAnsi="Calibri"/>
+          <w:i/>
+        </w:rPr>
+        <w:t>| * ∆t)</w:t>
       </w:r>
       <w:r>
         <w:rPr>

</xml_diff>